<commit_message>
Master, added line 2
</commit_message>
<xml_diff>
--- a/myBinary.docx
+++ b/myBinary.docx
@@ -5,6 +5,12 @@
     <w:p>
       <w:r>
         <w:t>Hello, this is the initial document</w:t>
+      </w:r>
+    </w:p>
+    <w:p/>
+    <w:p>
+      <w:r>
+        <w:t>This one is on my new master branch</w:t>
       </w:r>
     </w:p>
     <w:sectPr>

</xml_diff>